<commit_message>
disabled edges from node to itself
</commit_message>
<xml_diff>
--- a/final-submission.docx
+++ b/final-submission.docx
@@ -239,7 +239,30 @@
           <w:sz w:val="24"/>
           <w:szCs w:val="24"/>
         </w:rPr>
-        <w:t xml:space="preserve"> letters of the alphabet are grabbed and passed to a function which takes two lists of characters and produces a list of edges (which are tuples of Char, Char, Int). The first list begins with only the character A; the second list contains the rest of the characters to be added. The function </w:t>
+        <w:t xml:space="preserve"> letters of the alphabet are grabbed and passed to a function which takes two lists of characters and produces a list of edges (which are tuples</w:t>
+      </w:r>
+      <w:r>
+        <w:rPr>
+          <w:sz w:val="24"/>
+          <w:szCs w:val="24"/>
+        </w:rPr>
+        <w:t xml:space="preserve"> of Int, </w:t>
+      </w:r>
+      <w:bookmarkStart w:id="0" w:name="_GoBack"/>
+      <w:bookmarkEnd w:id="0"/>
+      <w:r>
+        <w:rPr>
+          <w:sz w:val="24"/>
+          <w:szCs w:val="24"/>
+        </w:rPr>
+        <w:t>Char, Char</w:t>
+      </w:r>
+      <w:r>
+        <w:rPr>
+          <w:sz w:val="24"/>
+          <w:szCs w:val="24"/>
+        </w:rPr>
+        <w:t xml:space="preserve">). The first list begins with only the character A; the second list contains the rest of the characters to be added. The function </w:t>
       </w:r>
       <w:r>
         <w:rPr>
@@ -402,8 +425,6 @@
         </w:rPr>
         <w:t xml:space="preserve"> Deleting output files from a previous computation prevents any confusion.</w:t>
       </w:r>
-      <w:bookmarkStart w:id="0" w:name="_GoBack"/>
-      <w:bookmarkEnd w:id="0"/>
     </w:p>
     <w:sectPr>
       <w:pgSz w:w="12240" w:h="15840"/>

</xml_diff>